<commit_message>
co-test and figure issue about request.get(),alter some paramaters about the interface  of getting data
</commit_message>
<xml_diff>
--- a/doc/应用画像模块.docx
+++ b/doc/应用画像模块.docx
@@ -1,6 +1,6 @@
 
 <file path=word/document.xml><?xml version="1.0" encoding="utf-8"?>
-<w:document xmlns:wpc="http://schemas.microsoft.com/office/word/2010/wordprocessingCanvas" xmlns:cx="http://schemas.microsoft.com/office/drawing/2014/chartex" xmlns:cx1="http://schemas.microsoft.com/office/drawing/2015/9/8/chartex" xmlns:cx2="http://schemas.microsoft.com/office/drawing/2015/10/21/chartex" xmlns:cx3="http://schemas.microsoft.com/office/drawing/2016/5/9/chartex" xmlns:cx4="http://schemas.microsoft.com/office/drawing/2016/5/10/chartex" xmlns:cx5="http://schemas.microsoft.com/office/drawing/2016/5/11/chartex" xmlns:cx6="http://schemas.microsoft.com/office/drawing/2016/5/12/chartex" xmlns:cx7="http://schemas.microsoft.com/office/drawing/2016/5/13/chartex" xmlns:cx8="http://schemas.microsoft.com/office/drawing/2016/5/14/chartex" xmlns:mc="http://schemas.openxmlformats.org/markup-compatibility/2006" xmlns:aink="http://schemas.microsoft.com/office/drawing/2016/ink" xmlns:am3d="http://schemas.microsoft.com/office/drawing/2017/model3d" xmlns:o="urn:schemas-microsoft-com:office:office" xmlns:r="http://schemas.openxmlformats.org/officeDocument/2006/relationships" xmlns:m="http://schemas.openxmlformats.org/officeDocument/2006/math" xmlns:v="urn:schemas-microsoft-com:vml" xmlns:wp14="http://schemas.microsoft.com/office/word/2010/wordprocessingDrawing" xmlns:wp="http://schemas.openxmlformats.org/drawingml/2006/wordprocessingDrawing" xmlns:w10="urn:schemas-microsoft-com:office:word" xmlns:w="http://schemas.openxmlformats.org/wordprocessingml/2006/main" xmlns:w14="http://schemas.microsoft.com/office/word/2010/wordml" xmlns:w15="http://schemas.microsoft.com/office/word/2012/wordml" xmlns:w16cid="http://schemas.microsoft.com/office/word/2016/wordml/cid" xmlns:w16se="http://schemas.microsoft.com/office/word/2015/wordml/symex" xmlns:wpg="http://schemas.microsoft.com/office/word/2010/wordprocessingGroup" xmlns:wpi="http://schemas.microsoft.com/office/word/2010/wordprocessingInk" xmlns:wne="http://schemas.microsoft.com/office/word/2006/wordml" xmlns:wps="http://schemas.microsoft.com/office/word/2010/wordprocessingShape" mc:Ignorable="w14 w15 w16se w16cid wp14">
+<w:document xmlns:wpc="http://schemas.microsoft.com/office/word/2010/wordprocessingCanvas" xmlns:cx="http://schemas.microsoft.com/office/drawing/2014/chartex" xmlns:mc="http://schemas.openxmlformats.org/markup-compatibility/2006" xmlns:o="urn:schemas-microsoft-com:office:office" xmlns:r="http://schemas.openxmlformats.org/officeDocument/2006/relationships" xmlns:m="http://schemas.openxmlformats.org/officeDocument/2006/math" xmlns:v="urn:schemas-microsoft-com:vml" xmlns:wp14="http://schemas.microsoft.com/office/word/2010/wordprocessingDrawing" xmlns:wp="http://schemas.openxmlformats.org/drawingml/2006/wordprocessingDrawing" xmlns:w10="urn:schemas-microsoft-com:office:word" xmlns:w="http://schemas.openxmlformats.org/wordprocessingml/2006/main" xmlns:w14="http://schemas.microsoft.com/office/word/2010/wordml" xmlns:w15="http://schemas.microsoft.com/office/word/2012/wordml" xmlns:w16se="http://schemas.microsoft.com/office/word/2015/wordml/symex" xmlns:wpg="http://schemas.microsoft.com/office/word/2010/wordprocessingGroup" xmlns:wpi="http://schemas.microsoft.com/office/word/2010/wordprocessingInk" xmlns:wne="http://schemas.microsoft.com/office/word/2006/wordml" xmlns:wps="http://schemas.microsoft.com/office/word/2010/wordprocessingShape" mc:Ignorable="w14 w15 w16se wp14">
   <w:body>
     <w:p>
       <w:pPr>
@@ -107,7 +107,6 @@
     <w:p>
       <w:pPr>
         <w:rPr>
-          <w:rFonts w:hint="eastAsia"/>
           <w:b/>
           <w:bCs/>
           <w:color w:val="70AD47" w:themeColor="accent6"/>
@@ -148,8 +147,6 @@
       <w:r>
         <w:t>接口</w:t>
       </w:r>
-      <w:bookmarkStart w:id="0" w:name="_GoBack"/>
-      <w:bookmarkEnd w:id="0"/>
     </w:p>
     <w:p>
       <w:pPr>
@@ -297,14 +294,12 @@
         </w:rPr>
         <w:t>接口功能：从</w:t>
       </w:r>
-      <w:proofErr w:type="spellStart"/>
       <w:r>
         <w:rPr>
           <w:sz w:val="24"/>
         </w:rPr>
         <w:t>Mysql</w:t>
       </w:r>
-      <w:proofErr w:type="spellEnd"/>
       <w:r>
         <w:rPr>
           <w:sz w:val="24"/>
@@ -401,7 +396,6 @@
           <w:sz w:val="24"/>
         </w:rPr>
       </w:pPr>
-      <w:proofErr w:type="gramStart"/>
       <w:r>
         <w:rPr>
           <w:sz w:val="24"/>
@@ -427,7 +421,6 @@
         </w:rPr>
         <w:t>Cosume</w:t>
       </w:r>
-      <w:proofErr w:type="gramEnd"/>
     </w:p>
     <w:p>
       <w:pPr>
@@ -692,14 +685,12 @@
                 <w:sz w:val="24"/>
               </w:rPr>
             </w:pPr>
-            <w:proofErr w:type="spellStart"/>
             <w:r>
               <w:rPr>
                 <w:sz w:val="24"/>
               </w:rPr>
               <w:t>serviceName</w:t>
             </w:r>
-            <w:proofErr w:type="spellEnd"/>
           </w:p>
         </w:tc>
         <w:tc>
@@ -779,7 +770,6 @@
                 <w:sz w:val="24"/>
               </w:rPr>
             </w:pPr>
-            <w:proofErr w:type="spellStart"/>
             <w:r>
               <w:rPr>
                 <w:sz w:val="24"/>
@@ -799,7 +789,6 @@
               </w:rPr>
               <w:t>IP</w:t>
             </w:r>
-            <w:proofErr w:type="spellEnd"/>
           </w:p>
         </w:tc>
         <w:tc>
@@ -1011,10 +1000,9 @@
             <w:pPr>
               <w:jc w:val="left"/>
             </w:pPr>
-            <w:bookmarkStart w:id="1" w:name="OLE_LINK1"/>
-            <w:bookmarkStart w:id="2" w:name="OLE_LINK2"/>
-            <w:bookmarkStart w:id="3" w:name="OLE_LINK3"/>
-            <w:proofErr w:type="spellStart"/>
+            <w:bookmarkStart w:id="0" w:name="OLE_LINK1"/>
+            <w:bookmarkStart w:id="1" w:name="OLE_LINK2"/>
+            <w:bookmarkStart w:id="2" w:name="OLE_LINK3"/>
             <w:r>
               <w:t>c</w:t>
             </w:r>
@@ -1027,10 +1015,9 @@
             <w:r>
               <w:t>Cosume</w:t>
             </w:r>
+            <w:bookmarkEnd w:id="0"/>
             <w:bookmarkEnd w:id="1"/>
             <w:bookmarkEnd w:id="2"/>
-            <w:bookmarkEnd w:id="3"/>
-            <w:proofErr w:type="spellEnd"/>
           </w:p>
         </w:tc>
         <w:tc>
@@ -1094,9 +1081,8 @@
             <w:pPr>
               <w:jc w:val="left"/>
             </w:pPr>
-            <w:bookmarkStart w:id="4" w:name="OLE_LINK6"/>
-            <w:bookmarkStart w:id="5" w:name="OLE_LINK7"/>
-            <w:proofErr w:type="spellStart"/>
+            <w:bookmarkStart w:id="3" w:name="OLE_LINK6"/>
+            <w:bookmarkStart w:id="4" w:name="OLE_LINK7"/>
             <w:r>
               <w:rPr>
                 <w:rFonts w:hint="eastAsia"/>
@@ -1106,9 +1092,8 @@
             <w:r>
               <w:t>emCosume</w:t>
             </w:r>
+            <w:bookmarkEnd w:id="3"/>
             <w:bookmarkEnd w:id="4"/>
-            <w:bookmarkEnd w:id="5"/>
-            <w:proofErr w:type="spellEnd"/>
           </w:p>
         </w:tc>
         <w:tc>
@@ -1185,9 +1170,8 @@
             <w:pPr>
               <w:jc w:val="left"/>
             </w:pPr>
-            <w:bookmarkStart w:id="6" w:name="OLE_LINK8"/>
-            <w:bookmarkStart w:id="7" w:name="OLE_LINK9"/>
-            <w:proofErr w:type="spellStart"/>
+            <w:bookmarkStart w:id="5" w:name="OLE_LINK8"/>
+            <w:bookmarkStart w:id="6" w:name="OLE_LINK9"/>
             <w:r>
               <w:t>D</w:t>
             </w:r>
@@ -1200,9 +1184,8 @@
             <w:r>
               <w:t>NetIOCosume</w:t>
             </w:r>
+            <w:bookmarkEnd w:id="5"/>
             <w:bookmarkEnd w:id="6"/>
-            <w:bookmarkEnd w:id="7"/>
-            <w:proofErr w:type="spellEnd"/>
           </w:p>
         </w:tc>
         <w:tc>
@@ -1292,17 +1275,15 @@
             <w:pPr>
               <w:jc w:val="left"/>
             </w:pPr>
-            <w:bookmarkStart w:id="8" w:name="OLE_LINK4"/>
-            <w:bookmarkStart w:id="9" w:name="OLE_LINK5"/>
-            <w:bookmarkStart w:id="10" w:name="OLE_LINK10"/>
-            <w:proofErr w:type="spellStart"/>
+            <w:bookmarkStart w:id="7" w:name="OLE_LINK4"/>
+            <w:bookmarkStart w:id="8" w:name="OLE_LINK5"/>
+            <w:bookmarkStart w:id="9" w:name="OLE_LINK10"/>
             <w:r>
               <w:t>UPNetIOCosume</w:t>
             </w:r>
+            <w:bookmarkEnd w:id="7"/>
             <w:bookmarkEnd w:id="8"/>
             <w:bookmarkEnd w:id="9"/>
-            <w:bookmarkEnd w:id="10"/>
-            <w:proofErr w:type="spellEnd"/>
           </w:p>
         </w:tc>
         <w:tc>
@@ -1465,7 +1446,7 @@
               </w:rPr>
               <w:t xml:space="preserve">   </w:t>
             </w:r>
-            <w:bookmarkStart w:id="11" w:name="OLE_LINK21"/>
+            <w:bookmarkStart w:id="10" w:name="OLE_LINK21"/>
             <w:r>
               <w:rPr>
                 <w:sz w:val="24"/>
@@ -1487,7 +1468,7 @@
               <w:t xml:space="preserve">   "UPNetIOCosume":"1000"</w:t>
             </w:r>
           </w:p>
-          <w:bookmarkEnd w:id="11"/>
+          <w:bookmarkEnd w:id="10"/>
           <w:p>
             <w:pPr>
               <w:jc w:val="left"/>
@@ -1525,7 +1506,7 @@
           <w:sz w:val="24"/>
         </w:rPr>
       </w:pPr>
-      <w:bookmarkStart w:id="12" w:name="_Hlk532748286"/>
+      <w:bookmarkStart w:id="11" w:name="_Hlk532748286"/>
       <w:r>
         <w:rPr>
           <w:color w:val="4472C4" w:themeColor="accent5"/>
@@ -1563,14 +1544,12 @@
         </w:rPr>
         <w:t>接口功能：从</w:t>
       </w:r>
-      <w:proofErr w:type="spellStart"/>
       <w:r>
         <w:rPr>
           <w:sz w:val="24"/>
         </w:rPr>
         <w:t>Mysql</w:t>
       </w:r>
-      <w:proofErr w:type="spellEnd"/>
       <w:r>
         <w:rPr>
           <w:sz w:val="24"/>
@@ -1598,14 +1577,12 @@
           <w:sz w:val="24"/>
         </w:rPr>
       </w:pPr>
-      <w:proofErr w:type="gramStart"/>
       <w:r>
         <w:rPr>
           <w:sz w:val="24"/>
         </w:rPr>
         <w:t>URL:http://hostname:port/</w:t>
       </w:r>
-      <w:proofErr w:type="gramEnd"/>
       <w:r>
         <w:rPr>
           <w:sz w:val="24"/>
@@ -1624,7 +1601,6 @@
         </w:rPr>
         <w:t>/</w:t>
       </w:r>
-      <w:proofErr w:type="spellStart"/>
       <w:r>
         <w:rPr>
           <w:sz w:val="24"/>
@@ -1644,7 +1620,6 @@
         </w:rPr>
         <w:t>viceType</w:t>
       </w:r>
-      <w:proofErr w:type="spellEnd"/>
     </w:p>
     <w:p>
       <w:pPr>
@@ -1910,14 +1885,12 @@
                 <w:sz w:val="24"/>
               </w:rPr>
             </w:pPr>
-            <w:proofErr w:type="spellStart"/>
             <w:r>
               <w:rPr>
                 <w:sz w:val="24"/>
               </w:rPr>
               <w:t>serviceName</w:t>
             </w:r>
-            <w:proofErr w:type="spellEnd"/>
           </w:p>
         </w:tc>
         <w:tc>
@@ -1996,7 +1969,6 @@
                 <w:sz w:val="24"/>
               </w:rPr>
             </w:pPr>
-            <w:proofErr w:type="spellStart"/>
             <w:r>
               <w:rPr>
                 <w:sz w:val="24"/>
@@ -2016,7 +1988,6 @@
               </w:rPr>
               <w:t>IP</w:t>
             </w:r>
-            <w:proofErr w:type="spellEnd"/>
           </w:p>
         </w:tc>
         <w:tc>
@@ -2229,18 +2200,16 @@
             <w:pPr>
               <w:jc w:val="center"/>
             </w:pPr>
-            <w:bookmarkStart w:id="13" w:name="OLE_LINK11"/>
-            <w:bookmarkStart w:id="14" w:name="OLE_LINK12"/>
-            <w:proofErr w:type="spellStart"/>
+            <w:bookmarkStart w:id="12" w:name="OLE_LINK11"/>
+            <w:bookmarkStart w:id="13" w:name="OLE_LINK12"/>
             <w:r>
               <w:rPr>
                 <w:sz w:val="24"/>
               </w:rPr>
               <w:t>serviceType</w:t>
             </w:r>
+            <w:bookmarkEnd w:id="12"/>
             <w:bookmarkEnd w:id="13"/>
-            <w:bookmarkEnd w:id="14"/>
-            <w:proofErr w:type="spellEnd"/>
           </w:p>
         </w:tc>
         <w:tc>
@@ -2288,8 +2257,8 @@
                 <w:sz w:val="24"/>
               </w:rPr>
             </w:pPr>
-            <w:bookmarkStart w:id="15" w:name="OLE_LINK17"/>
-            <w:bookmarkStart w:id="16" w:name="OLE_LINK18"/>
+            <w:bookmarkStart w:id="14" w:name="OLE_LINK17"/>
+            <w:bookmarkStart w:id="15" w:name="OLE_LINK18"/>
             <w:r>
               <w:rPr>
                 <w:sz w:val="24"/>
@@ -2427,8 +2396,8 @@
               </w:rPr>
               <w:t>密集型</w:t>
             </w:r>
+            <w:bookmarkEnd w:id="14"/>
             <w:bookmarkEnd w:id="15"/>
-            <w:bookmarkEnd w:id="16"/>
           </w:p>
         </w:tc>
       </w:tr>
@@ -2518,7 +2487,7 @@
           </w:p>
         </w:tc>
       </w:tr>
-      <w:bookmarkEnd w:id="12"/>
+      <w:bookmarkEnd w:id="11"/>
     </w:tbl>
     <w:p>
       <w:pPr>
@@ -2573,7 +2542,6 @@
         </w:rPr>
         <w:t>保证</w:t>
       </w:r>
-      <w:proofErr w:type="spellStart"/>
       <w:r>
         <w:rPr>
           <w:rFonts w:hint="eastAsia"/>
@@ -2582,7 +2550,6 @@
         </w:rPr>
         <w:t>Qos</w:t>
       </w:r>
-      <w:proofErr w:type="spellEnd"/>
       <w:r>
         <w:rPr>
           <w:rFonts w:hint="eastAsia"/>
@@ -2629,14 +2596,12 @@
         </w:rPr>
         <w:t>接口功能：从</w:t>
       </w:r>
-      <w:proofErr w:type="spellStart"/>
       <w:r>
         <w:rPr>
           <w:sz w:val="24"/>
         </w:rPr>
         <w:t>Mysql</w:t>
       </w:r>
-      <w:proofErr w:type="spellEnd"/>
       <w:r>
         <w:rPr>
           <w:sz w:val="24"/>
@@ -2685,14 +2650,12 @@
           <w:sz w:val="24"/>
         </w:rPr>
       </w:pPr>
-      <w:proofErr w:type="gramStart"/>
       <w:r>
         <w:rPr>
           <w:sz w:val="24"/>
         </w:rPr>
         <w:t>URL:http://hostname:port/</w:t>
       </w:r>
-      <w:proofErr w:type="gramEnd"/>
       <w:r>
         <w:rPr>
           <w:sz w:val="24"/>
@@ -2703,14 +2666,7 @@
         <w:rPr>
           <w:sz w:val="24"/>
         </w:rPr>
-        <w:t>service /</w:t>
-      </w:r>
-      <w:proofErr w:type="spellStart"/>
-      <w:r>
-        <w:rPr>
-          <w:sz w:val="24"/>
-        </w:rPr>
-        <w:t>S</w:t>
+        <w:t>service /S</w:t>
       </w:r>
       <w:r>
         <w:rPr>
@@ -2744,7 +2700,6 @@
         </w:rPr>
         <w:t>s</w:t>
       </w:r>
-      <w:proofErr w:type="spellEnd"/>
     </w:p>
     <w:p>
       <w:pPr>
@@ -3002,14 +2957,12 @@
                 <w:sz w:val="24"/>
               </w:rPr>
             </w:pPr>
-            <w:proofErr w:type="spellStart"/>
             <w:r>
               <w:rPr>
                 <w:sz w:val="24"/>
               </w:rPr>
               <w:t>serviceName</w:t>
             </w:r>
-            <w:proofErr w:type="spellEnd"/>
           </w:p>
         </w:tc>
         <w:tc>
@@ -3088,7 +3041,6 @@
                 <w:sz w:val="24"/>
               </w:rPr>
             </w:pPr>
-            <w:proofErr w:type="spellStart"/>
             <w:r>
               <w:rPr>
                 <w:sz w:val="24"/>
@@ -3108,7 +3060,6 @@
               </w:rPr>
               <w:t>IP</w:t>
             </w:r>
-            <w:proofErr w:type="spellEnd"/>
           </w:p>
         </w:tc>
         <w:tc>
@@ -3199,14 +3150,12 @@
                 <w:sz w:val="24"/>
               </w:rPr>
             </w:pPr>
-            <w:proofErr w:type="spellStart"/>
             <w:r>
               <w:rPr>
                 <w:sz w:val="24"/>
               </w:rPr>
               <w:t>numNetRequest</w:t>
             </w:r>
-            <w:proofErr w:type="spellEnd"/>
           </w:p>
         </w:tc>
         <w:tc>
@@ -3409,7 +3358,6 @@
             <w:pPr>
               <w:jc w:val="center"/>
             </w:pPr>
-            <w:proofErr w:type="spellStart"/>
             <w:r>
               <w:rPr>
                 <w:rFonts w:hint="eastAsia"/>
@@ -3436,7 +3384,6 @@
               </w:rPr>
               <w:t>sNum</w:t>
             </w:r>
-            <w:proofErr w:type="spellEnd"/>
           </w:p>
         </w:tc>
         <w:tc>
@@ -3565,15 +3512,7 @@
                 <w:rFonts w:hint="eastAsia"/>
                 <w:sz w:val="24"/>
               </w:rPr>
-              <w:t xml:space="preserve"> </w:t>
-            </w:r>
-            <w:proofErr w:type="spellStart"/>
-            <w:r>
-              <w:rPr>
-                <w:rFonts w:hint="eastAsia"/>
-                <w:sz w:val="24"/>
-              </w:rPr>
-              <w:t>pod</w:t>
+              <w:t xml:space="preserve"> pod</w:t>
             </w:r>
             <w:r>
               <w:rPr>
@@ -3594,7 +3533,6 @@
               </w:rPr>
               <w:t>sNum</w:t>
             </w:r>
-            <w:proofErr w:type="spellEnd"/>
             <w:r>
               <w:rPr>
                 <w:sz w:val="24"/>
@@ -3681,6 +3619,16 @@
         </w:rPr>
         <w:t>层级关系接口</w:t>
       </w:r>
+      <w:r>
+        <w:rPr>
+          <w:rFonts w:hint="eastAsia"/>
+          <w:color w:val="FF0000"/>
+          <w:sz w:val="24"/>
+        </w:rPr>
+        <w:t>（未测）</w:t>
+      </w:r>
+      <w:bookmarkStart w:id="16" w:name="_GoBack"/>
+      <w:bookmarkEnd w:id="16"/>
     </w:p>
     <w:p>
       <w:pPr>
@@ -3758,20 +3706,12 @@
           <w:sz w:val="24"/>
         </w:rPr>
       </w:pPr>
-      <w:proofErr w:type="gramStart"/>
       <w:r>
         <w:rPr>
           <w:sz w:val="24"/>
         </w:rPr>
         <w:lastRenderedPageBreak/>
-        <w:t>URL:http://hostname:port/</w:t>
-      </w:r>
-      <w:proofErr w:type="gramEnd"/>
-      <w:r>
-        <w:rPr>
-          <w:sz w:val="24"/>
-        </w:rPr>
-        <w:t xml:space="preserve"> </w:t>
+        <w:t xml:space="preserve">URL:http://hostname:port/ </w:t>
       </w:r>
       <w:r>
         <w:rPr>
@@ -3785,7 +3725,6 @@
         </w:rPr>
         <w:t>/</w:t>
       </w:r>
-      <w:proofErr w:type="spellStart"/>
       <w:r>
         <w:rPr>
           <w:sz w:val="24"/>
@@ -3805,7 +3744,6 @@
         </w:rPr>
         <w:t>dName</w:t>
       </w:r>
-      <w:proofErr w:type="spellEnd"/>
     </w:p>
     <w:p>
       <w:pPr>
@@ -4070,7 +4008,6 @@
                 <w:sz w:val="24"/>
               </w:rPr>
             </w:pPr>
-            <w:proofErr w:type="spellStart"/>
             <w:r>
               <w:rPr>
                 <w:rFonts w:hint="eastAsia"/>
@@ -4084,7 +4021,6 @@
               </w:rPr>
               <w:t>erviceName</w:t>
             </w:r>
-            <w:proofErr w:type="spellEnd"/>
           </w:p>
         </w:tc>
         <w:tc>
@@ -4171,7 +4107,6 @@
                 <w:sz w:val="24"/>
               </w:rPr>
             </w:pPr>
-            <w:proofErr w:type="spellStart"/>
             <w:r>
               <w:rPr>
                 <w:sz w:val="24"/>
@@ -4191,7 +4126,6 @@
               </w:rPr>
               <w:t>IP</w:t>
             </w:r>
-            <w:proofErr w:type="spellEnd"/>
           </w:p>
         </w:tc>
         <w:tc>
@@ -4396,7 +4330,6 @@
             <w:pPr>
               <w:jc w:val="center"/>
             </w:pPr>
-            <w:proofErr w:type="spellStart"/>
             <w:r>
               <w:rPr>
                 <w:sz w:val="24"/>
@@ -4416,7 +4349,6 @@
               </w:rPr>
               <w:t>sName</w:t>
             </w:r>
-            <w:proofErr w:type="spellEnd"/>
           </w:p>
         </w:tc>
         <w:tc>
@@ -4472,7 +4404,6 @@
               </w:rPr>
               <w:t>该接口总体返回一个对象数组，每个对象数据只有</w:t>
             </w:r>
-            <w:proofErr w:type="spellStart"/>
             <w:r>
               <w:rPr>
                 <w:sz w:val="24"/>
@@ -4492,7 +4423,6 @@
               </w:rPr>
               <w:t>sName</w:t>
             </w:r>
-            <w:proofErr w:type="spellEnd"/>
             <w:r>
               <w:rPr>
                 <w:rFonts w:hint="eastAsia"/>
@@ -4764,25 +4694,7 @@
           <w:color w:val="FF0000"/>
           <w:sz w:val="24"/>
         </w:rPr>
-        <w:t>的存储</w:t>
-      </w:r>
-      <w:proofErr w:type="gramStart"/>
-      <w:r>
-        <w:rPr>
-          <w:rFonts w:hint="eastAsia"/>
-          <w:color w:val="FF0000"/>
-          <w:sz w:val="24"/>
-        </w:rPr>
-        <w:t>卷信息</w:t>
-      </w:r>
-      <w:proofErr w:type="gramEnd"/>
-      <w:r>
-        <w:rPr>
-          <w:rFonts w:hint="eastAsia"/>
-          <w:color w:val="FF0000"/>
-          <w:sz w:val="24"/>
-        </w:rPr>
-        <w:t>接口</w:t>
+        <w:t>的存储卷信息接口</w:t>
       </w:r>
     </w:p>
     <w:p>
@@ -4846,19 +4758,11 @@
           <w:sz w:val="24"/>
         </w:rPr>
       </w:pPr>
-      <w:proofErr w:type="gramStart"/>
-      <w:r>
-        <w:rPr>
-          <w:sz w:val="24"/>
-        </w:rPr>
-        <w:t>URL:http://hostname:port/</w:t>
-      </w:r>
-      <w:proofErr w:type="gramEnd"/>
-      <w:r>
-        <w:rPr>
-          <w:sz w:val="24"/>
-        </w:rPr>
-        <w:t xml:space="preserve"> </w:t>
+      <w:r>
+        <w:rPr>
+          <w:sz w:val="24"/>
+        </w:rPr>
+        <w:t xml:space="preserve">URL:http://hostname:port/ </w:t>
       </w:r>
       <w:r>
         <w:rPr>
@@ -4872,7 +4776,6 @@
         </w:rPr>
         <w:t>/</w:t>
       </w:r>
-      <w:proofErr w:type="spellStart"/>
       <w:r>
         <w:rPr>
           <w:sz w:val="24"/>
@@ -4892,7 +4795,6 @@
         </w:rPr>
         <w:t>e</w:t>
       </w:r>
-      <w:proofErr w:type="spellEnd"/>
     </w:p>
     <w:p>
       <w:pPr>
@@ -5178,14 +5080,12 @@
                 <w:sz w:val="24"/>
               </w:rPr>
             </w:pPr>
-            <w:proofErr w:type="spellStart"/>
             <w:r>
               <w:rPr>
                 <w:sz w:val="24"/>
               </w:rPr>
               <w:t>serviceName</w:t>
             </w:r>
-            <w:proofErr w:type="spellEnd"/>
           </w:p>
         </w:tc>
         <w:tc>
@@ -5268,7 +5168,6 @@
                 <w:sz w:val="24"/>
               </w:rPr>
             </w:pPr>
-            <w:proofErr w:type="spellStart"/>
             <w:r>
               <w:rPr>
                 <w:sz w:val="24"/>
@@ -5288,7 +5187,6 @@
               </w:rPr>
               <w:t>IP</w:t>
             </w:r>
-            <w:proofErr w:type="spellEnd"/>
           </w:p>
         </w:tc>
         <w:tc>
@@ -5558,17 +5456,8 @@
                 <w:rFonts w:hint="eastAsia"/>
                 <w:sz w:val="24"/>
               </w:rPr>
-              <w:t>为存储</w:t>
-            </w:r>
-            <w:proofErr w:type="gramStart"/>
-            <w:r>
-              <w:rPr>
-                <w:rFonts w:hint="eastAsia"/>
-                <w:sz w:val="24"/>
-              </w:rPr>
-              <w:t>卷类型</w:t>
-            </w:r>
-            <w:proofErr w:type="gramEnd"/>
+              <w:t>为存储卷类型</w:t>
+            </w:r>
           </w:p>
         </w:tc>
       </w:tr>
@@ -5710,7 +5599,6 @@
               </w:rPr>
               <w:t xml:space="preserve">      "</w:t>
             </w:r>
-            <w:proofErr w:type="spellStart"/>
             <w:r>
               <w:rPr>
                 <w:sz w:val="24"/>
@@ -5736,7 +5624,6 @@
               </w:rPr>
               <w:t>PV</w:t>
             </w:r>
-            <w:proofErr w:type="spellEnd"/>
             <w:r>
               <w:rPr>
                 <w:sz w:val="24"/>
@@ -5855,7 +5742,6 @@
         </w:rPr>
         <w:t>接口功能：</w:t>
       </w:r>
-      <w:proofErr w:type="spellStart"/>
       <w:r>
         <w:rPr>
           <w:rFonts w:hint="eastAsia"/>
@@ -5863,7 +5749,6 @@
         </w:rPr>
         <w:t>Mysql</w:t>
       </w:r>
-      <w:proofErr w:type="spellEnd"/>
       <w:r>
         <w:rPr>
           <w:rFonts w:hint="eastAsia"/>
@@ -5893,19 +5778,11 @@
           <w:sz w:val="24"/>
         </w:rPr>
       </w:pPr>
-      <w:proofErr w:type="gramStart"/>
-      <w:r>
-        <w:rPr>
-          <w:sz w:val="24"/>
-        </w:rPr>
-        <w:t>URL:http://hostname:port/</w:t>
-      </w:r>
-      <w:proofErr w:type="gramEnd"/>
-      <w:r>
-        <w:rPr>
-          <w:sz w:val="24"/>
-        </w:rPr>
-        <w:t xml:space="preserve"> </w:t>
+      <w:r>
+        <w:rPr>
+          <w:sz w:val="24"/>
+        </w:rPr>
+        <w:t xml:space="preserve">URL:http://hostname:port/ </w:t>
       </w:r>
       <w:r>
         <w:rPr>
@@ -6205,7 +6082,6 @@
                 <w:sz w:val="24"/>
               </w:rPr>
             </w:pPr>
-            <w:proofErr w:type="spellStart"/>
             <w:r>
               <w:rPr>
                 <w:sz w:val="24"/>
@@ -6225,7 +6101,6 @@
               </w:rPr>
               <w:t>IP</w:t>
             </w:r>
-            <w:proofErr w:type="spellEnd"/>
           </w:p>
         </w:tc>
         <w:tc>
@@ -6315,7 +6190,6 @@
                 <w:sz w:val="24"/>
               </w:rPr>
             </w:pPr>
-            <w:proofErr w:type="spellStart"/>
             <w:r>
               <w:rPr>
                 <w:rFonts w:hint="eastAsia"/>
@@ -6329,7 +6203,6 @@
               </w:rPr>
               <w:t>Name</w:t>
             </w:r>
-            <w:proofErr w:type="spellEnd"/>
           </w:p>
         </w:tc>
         <w:tc>
@@ -6521,7 +6394,6 @@
             <w:pPr>
               <w:jc w:val="center"/>
             </w:pPr>
-            <w:proofErr w:type="spellStart"/>
             <w:r>
               <w:rPr>
                 <w:sz w:val="24"/>
@@ -6541,7 +6413,6 @@
               </w:rPr>
               <w:t>Periodism</w:t>
             </w:r>
-            <w:proofErr w:type="spellEnd"/>
           </w:p>
         </w:tc>
         <w:tc>
@@ -6710,19 +6581,11 @@
               </w:rPr>
               <w:t>，如果不具备周期性为</w:t>
             </w:r>
-            <w:proofErr w:type="gramStart"/>
-            <w:r>
-              <w:rPr>
-                <w:sz w:val="24"/>
-              </w:rPr>
-              <w:t>”</w:t>
-            </w:r>
-            <w:proofErr w:type="gramEnd"/>
-            <w:r>
-              <w:rPr>
-                <w:sz w:val="24"/>
-              </w:rPr>
-              <w:t>”</w:t>
+            <w:r>
+              <w:rPr>
+                <w:sz w:val="24"/>
+              </w:rPr>
+              <w:t>””</w:t>
             </w:r>
           </w:p>
         </w:tc>
@@ -6789,14 +6652,7 @@
               <w:rPr>
                 <w:sz w:val="24"/>
               </w:rPr>
-              <w:t xml:space="preserve"> </w:t>
-            </w:r>
-            <w:proofErr w:type="spellStart"/>
-            <w:r>
-              <w:rPr>
-                <w:sz w:val="24"/>
-              </w:rPr>
-              <w:t>I</w:t>
+              <w:t xml:space="preserve"> I</w:t>
             </w:r>
             <w:r>
               <w:rPr>
@@ -6811,7 +6667,6 @@
               </w:rPr>
               <w:t>Periodism</w:t>
             </w:r>
-            <w:proofErr w:type="spellEnd"/>
             <w:r>
               <w:rPr>
                 <w:sz w:val="24"/>
@@ -7018,19 +6873,11 @@
           <w:sz w:val="24"/>
         </w:rPr>
       </w:pPr>
-      <w:proofErr w:type="gramStart"/>
-      <w:r>
-        <w:rPr>
-          <w:sz w:val="24"/>
-        </w:rPr>
-        <w:t>URL:http://hostname:port/</w:t>
-      </w:r>
-      <w:proofErr w:type="gramEnd"/>
-      <w:r>
-        <w:rPr>
-          <w:sz w:val="24"/>
-        </w:rPr>
-        <w:t xml:space="preserve"> </w:t>
+      <w:r>
+        <w:rPr>
+          <w:sz w:val="24"/>
+        </w:rPr>
+        <w:t xml:space="preserve">URL:http://hostname:port/ </w:t>
       </w:r>
       <w:r>
         <w:rPr>
@@ -7045,14 +6892,12 @@
         </w:rPr>
         <w:t>/</w:t>
       </w:r>
-      <w:proofErr w:type="spellStart"/>
       <w:r>
         <w:rPr>
           <w:sz w:val="24"/>
         </w:rPr>
         <w:t>AllServiceName</w:t>
       </w:r>
-      <w:proofErr w:type="spellEnd"/>
     </w:p>
     <w:p>
       <w:pPr>
@@ -7437,14 +7282,12 @@
             <w:pPr>
               <w:jc w:val="center"/>
             </w:pPr>
-            <w:proofErr w:type="spellStart"/>
             <w:r>
               <w:rPr>
                 <w:sz w:val="24"/>
               </w:rPr>
               <w:t>servicesName</w:t>
             </w:r>
-            <w:proofErr w:type="spellEnd"/>
           </w:p>
         </w:tc>
         <w:tc>
@@ -7500,7 +7343,6 @@
               </w:rPr>
               <w:t>该接口总体返回一个对象数组，每个对象数据只有</w:t>
             </w:r>
-            <w:proofErr w:type="spellStart"/>
             <w:r>
               <w:rPr>
                 <w:rFonts w:hint="eastAsia"/>
@@ -7508,7 +7350,6 @@
               </w:rPr>
               <w:t>ServicesName</w:t>
             </w:r>
-            <w:proofErr w:type="spellEnd"/>
             <w:r>
               <w:rPr>
                 <w:rFonts w:hint="eastAsia"/>
@@ -7632,35 +7473,7 @@
               <w:rPr>
                 <w:sz w:val="24"/>
               </w:rPr>
-              <w:t xml:space="preserve">      "</w:t>
-            </w:r>
-            <w:proofErr w:type="spellStart"/>
-            <w:r>
-              <w:rPr>
-                <w:sz w:val="24"/>
-              </w:rPr>
-              <w:t>serviceName</w:t>
-            </w:r>
-            <w:proofErr w:type="spellEnd"/>
-            <w:r>
-              <w:rPr>
-                <w:sz w:val="24"/>
-              </w:rPr>
-              <w:t>":"</w:t>
-            </w:r>
-            <w:proofErr w:type="spellStart"/>
-            <w:r>
-              <w:rPr>
-                <w:sz w:val="24"/>
-              </w:rPr>
-              <w:t>mobileShop</w:t>
-            </w:r>
-            <w:proofErr w:type="spellEnd"/>
-            <w:r>
-              <w:rPr>
-                <w:sz w:val="24"/>
-              </w:rPr>
-              <w:t>"</w:t>
+              <w:t xml:space="preserve">      "serviceName":"mobileShop"</w:t>
             </w:r>
           </w:p>
           <w:p>
@@ -7888,19 +7701,11 @@
           <w:sz w:val="24"/>
         </w:rPr>
       </w:pPr>
-      <w:proofErr w:type="gramStart"/>
-      <w:r>
-        <w:rPr>
-          <w:sz w:val="24"/>
-        </w:rPr>
-        <w:t>URL:http://hostname:port/</w:t>
-      </w:r>
-      <w:proofErr w:type="gramEnd"/>
-      <w:r>
-        <w:rPr>
-          <w:sz w:val="24"/>
-        </w:rPr>
-        <w:t xml:space="preserve"> </w:t>
+      <w:r>
+        <w:rPr>
+          <w:sz w:val="24"/>
+        </w:rPr>
+        <w:t xml:space="preserve">URL:http://hostname:port/ </w:t>
       </w:r>
       <w:r>
         <w:rPr>
@@ -8107,7 +7912,6 @@
                 <w:sz w:val="24"/>
               </w:rPr>
             </w:pPr>
-            <w:proofErr w:type="spellStart"/>
             <w:r>
               <w:rPr>
                 <w:sz w:val="24"/>
@@ -8120,7 +7924,6 @@
               </w:rPr>
               <w:t>odeName</w:t>
             </w:r>
-            <w:proofErr w:type="spellEnd"/>
           </w:p>
         </w:tc>
         <w:tc>
@@ -8201,7 +8004,6 @@
                 <w:sz w:val="24"/>
               </w:rPr>
             </w:pPr>
-            <w:proofErr w:type="spellStart"/>
             <w:r>
               <w:rPr>
                 <w:rFonts w:hint="eastAsia"/>
@@ -8215,7 +8017,6 @@
               </w:rPr>
               <w:t>IP</w:t>
             </w:r>
-            <w:proofErr w:type="spellEnd"/>
           </w:p>
         </w:tc>
         <w:tc>
@@ -8424,7 +8225,6 @@
             <w:pPr>
               <w:jc w:val="center"/>
             </w:pPr>
-            <w:proofErr w:type="spellStart"/>
             <w:r>
               <w:rPr>
                 <w:sz w:val="24"/>
@@ -8450,7 +8250,6 @@
               </w:rPr>
               <w:t>Name</w:t>
             </w:r>
-            <w:proofErr w:type="spellEnd"/>
           </w:p>
         </w:tc>
         <w:tc>
@@ -8514,7 +8313,6 @@
               </w:rPr>
               <w:t>两个属性，</w:t>
             </w:r>
-            <w:proofErr w:type="spellStart"/>
             <w:r>
               <w:rPr>
                 <w:sz w:val="24"/>
@@ -8544,21 +8342,12 @@
             </w:r>
             <w:bookmarkEnd w:id="19"/>
             <w:bookmarkEnd w:id="20"/>
-            <w:proofErr w:type="spellEnd"/>
-            <w:r>
-              <w:rPr>
-                <w:sz w:val="24"/>
-              </w:rPr>
-              <w:t>/</w:t>
-            </w:r>
-            <w:proofErr w:type="spellStart"/>
-            <w:r>
-              <w:rPr>
-                <w:sz w:val="24"/>
-              </w:rPr>
-              <w:t>MemoryPressure</w:t>
-            </w:r>
-            <w:proofErr w:type="spellEnd"/>
+            <w:r>
+              <w:rPr>
+                <w:sz w:val="24"/>
+              </w:rPr>
+              <w:t>/MemoryPressure</w:t>
+            </w:r>
             <w:r>
               <w:rPr>
                 <w:rFonts w:hint="eastAsia"/>
@@ -8762,35 +8551,7 @@
               <w:rPr>
                 <w:sz w:val="24"/>
               </w:rPr>
-              <w:t xml:space="preserve">      "</w:t>
-            </w:r>
-            <w:proofErr w:type="spellStart"/>
-            <w:r>
-              <w:rPr>
-                <w:sz w:val="24"/>
-              </w:rPr>
-              <w:t>ConditionName</w:t>
-            </w:r>
-            <w:proofErr w:type="spellEnd"/>
-            <w:r>
-              <w:rPr>
-                <w:sz w:val="24"/>
-              </w:rPr>
-              <w:t>":"</w:t>
-            </w:r>
-            <w:proofErr w:type="spellStart"/>
-            <w:r>
-              <w:rPr>
-                <w:sz w:val="24"/>
-              </w:rPr>
-              <w:t>DiskPressure</w:t>
-            </w:r>
-            <w:proofErr w:type="spellEnd"/>
-            <w:r>
-              <w:rPr>
-                <w:sz w:val="24"/>
-              </w:rPr>
-              <w:t>",</w:t>
+              <w:t xml:space="preserve">      "ConditionName":"DiskPressure",</w:t>
             </w:r>
           </w:p>
           <w:p>
@@ -8846,35 +8607,7 @@
               <w:rPr>
                 <w:sz w:val="24"/>
               </w:rPr>
-              <w:t xml:space="preserve">      "</w:t>
-            </w:r>
-            <w:proofErr w:type="spellStart"/>
-            <w:r>
-              <w:rPr>
-                <w:sz w:val="24"/>
-              </w:rPr>
-              <w:t>conditionName</w:t>
-            </w:r>
-            <w:proofErr w:type="spellEnd"/>
-            <w:r>
-              <w:rPr>
-                <w:sz w:val="24"/>
-              </w:rPr>
-              <w:t>":"</w:t>
-            </w:r>
-            <w:proofErr w:type="spellStart"/>
-            <w:r>
-              <w:rPr>
-                <w:sz w:val="24"/>
-              </w:rPr>
-              <w:t>MemoryPressure</w:t>
-            </w:r>
-            <w:proofErr w:type="spellEnd"/>
-            <w:r>
-              <w:rPr>
-                <w:sz w:val="24"/>
-              </w:rPr>
-              <w:t>",</w:t>
+              <w:t xml:space="preserve">      "conditionName":"MemoryPressure",</w:t>
             </w:r>
           </w:p>
           <w:p>
@@ -9173,23 +8906,7 @@
           <w:rFonts w:hint="eastAsia"/>
           <w:sz w:val="24"/>
         </w:rPr>
-        <w:t>通过预测</w:t>
-      </w:r>
-      <w:proofErr w:type="gramStart"/>
-      <w:r>
-        <w:rPr>
-          <w:rFonts w:hint="eastAsia"/>
-          <w:sz w:val="24"/>
-        </w:rPr>
-        <w:t>试获得</w:t>
-      </w:r>
-      <w:proofErr w:type="gramEnd"/>
-      <w:r>
-        <w:rPr>
-          <w:rFonts w:hint="eastAsia"/>
-          <w:sz w:val="24"/>
-        </w:rPr>
-        <w:t>该应用</w:t>
+        <w:t>通过预测试获得该应用</w:t>
       </w:r>
       <w:r>
         <w:rPr>
@@ -9288,7 +9005,6 @@
         </w:rPr>
         <w:t>插入到</w:t>
       </w:r>
-      <w:proofErr w:type="spellStart"/>
       <w:r>
         <w:rPr>
           <w:rFonts w:hint="eastAsia"/>
@@ -9296,7 +9012,6 @@
         </w:rPr>
         <w:t>Mysql</w:t>
       </w:r>
-      <w:proofErr w:type="spellEnd"/>
       <w:r>
         <w:rPr>
           <w:rFonts w:hint="eastAsia"/>
@@ -9709,7 +9424,6 @@
         </w:rPr>
         <w:t>最终结果保存在</w:t>
       </w:r>
-      <w:proofErr w:type="spellStart"/>
       <w:r>
         <w:rPr>
           <w:rFonts w:hint="eastAsia"/>
@@ -9717,7 +9431,6 @@
         </w:rPr>
         <w:t>Mysql</w:t>
       </w:r>
-      <w:proofErr w:type="spellEnd"/>
       <w:r>
         <w:rPr>
           <w:rFonts w:hint="eastAsia"/>
@@ -10083,14 +9796,12 @@
       <w:r>
         <w:t xml:space="preserve"> </w:t>
       </w:r>
-      <w:proofErr w:type="gramStart"/>
       <w:r>
         <w:rPr>
           <w:rFonts w:hint="eastAsia"/>
         </w:rPr>
         <w:t>压测模拟</w:t>
       </w:r>
-      <w:proofErr w:type="gramEnd"/>
       <w:r>
         <w:rPr>
           <w:rFonts w:hint="eastAsia"/>
@@ -10243,7 +9954,7 @@
 </file>
 
 <file path=word/endnotes.xml><?xml version="1.0" encoding="utf-8"?>
-<w:endnotes xmlns:wpc="http://schemas.microsoft.com/office/word/2010/wordprocessingCanvas" xmlns:cx="http://schemas.microsoft.com/office/drawing/2014/chartex" xmlns:cx1="http://schemas.microsoft.com/office/drawing/2015/9/8/chartex" xmlns:cx2="http://schemas.microsoft.com/office/drawing/2015/10/21/chartex" xmlns:cx3="http://schemas.microsoft.com/office/drawing/2016/5/9/chartex" xmlns:cx4="http://schemas.microsoft.com/office/drawing/2016/5/10/chartex" xmlns:cx5="http://schemas.microsoft.com/office/drawing/2016/5/11/chartex" xmlns:cx6="http://schemas.microsoft.com/office/drawing/2016/5/12/chartex" xmlns:cx7="http://schemas.microsoft.com/office/drawing/2016/5/13/chartex" xmlns:cx8="http://schemas.microsoft.com/office/drawing/2016/5/14/chartex" xmlns:mc="http://schemas.openxmlformats.org/markup-compatibility/2006" xmlns:aink="http://schemas.microsoft.com/office/drawing/2016/ink" xmlns:am3d="http://schemas.microsoft.com/office/drawing/2017/model3d" xmlns:o="urn:schemas-microsoft-com:office:office" xmlns:r="http://schemas.openxmlformats.org/officeDocument/2006/relationships" xmlns:m="http://schemas.openxmlformats.org/officeDocument/2006/math" xmlns:v="urn:schemas-microsoft-com:vml" xmlns:wp14="http://schemas.microsoft.com/office/word/2010/wordprocessingDrawing" xmlns:wp="http://schemas.openxmlformats.org/drawingml/2006/wordprocessingDrawing" xmlns:w10="urn:schemas-microsoft-com:office:word" xmlns:w="http://schemas.openxmlformats.org/wordprocessingml/2006/main" xmlns:w14="http://schemas.microsoft.com/office/word/2010/wordml" xmlns:w15="http://schemas.microsoft.com/office/word/2012/wordml" xmlns:w16cid="http://schemas.microsoft.com/office/word/2016/wordml/cid" xmlns:w16se="http://schemas.microsoft.com/office/word/2015/wordml/symex" xmlns:wpg="http://schemas.microsoft.com/office/word/2010/wordprocessingGroup" xmlns:wpi="http://schemas.microsoft.com/office/word/2010/wordprocessingInk" xmlns:wne="http://schemas.microsoft.com/office/word/2006/wordml" xmlns:wps="http://schemas.microsoft.com/office/word/2010/wordprocessingShape" mc:Ignorable="w14 w15 w16se w16cid wp14">
+<w:endnotes xmlns:wpc="http://schemas.microsoft.com/office/word/2010/wordprocessingCanvas" xmlns:cx="http://schemas.microsoft.com/office/drawing/2014/chartex" xmlns:mc="http://schemas.openxmlformats.org/markup-compatibility/2006" xmlns:o="urn:schemas-microsoft-com:office:office" xmlns:r="http://schemas.openxmlformats.org/officeDocument/2006/relationships" xmlns:m="http://schemas.openxmlformats.org/officeDocument/2006/math" xmlns:v="urn:schemas-microsoft-com:vml" xmlns:wp14="http://schemas.microsoft.com/office/word/2010/wordprocessingDrawing" xmlns:wp="http://schemas.openxmlformats.org/drawingml/2006/wordprocessingDrawing" xmlns:w10="urn:schemas-microsoft-com:office:word" xmlns:w="http://schemas.openxmlformats.org/wordprocessingml/2006/main" xmlns:w14="http://schemas.microsoft.com/office/word/2010/wordml" xmlns:w15="http://schemas.microsoft.com/office/word/2012/wordml" xmlns:w16se="http://schemas.microsoft.com/office/word/2015/wordml/symex" xmlns:wpg="http://schemas.microsoft.com/office/word/2010/wordprocessingGroup" xmlns:wpi="http://schemas.microsoft.com/office/word/2010/wordprocessingInk" xmlns:wne="http://schemas.microsoft.com/office/word/2006/wordml" xmlns:wps="http://schemas.microsoft.com/office/word/2010/wordprocessingShape" mc:Ignorable="w14 w15 w16se wp14">
   <w:endnote w:type="separator" w:id="-1">
     <w:p>
       <w:r>
@@ -10262,7 +9973,7 @@
 </file>
 
 <file path=word/footnotes.xml><?xml version="1.0" encoding="utf-8"?>
-<w:footnotes xmlns:wpc="http://schemas.microsoft.com/office/word/2010/wordprocessingCanvas" xmlns:cx="http://schemas.microsoft.com/office/drawing/2014/chartex" xmlns:cx1="http://schemas.microsoft.com/office/drawing/2015/9/8/chartex" xmlns:cx2="http://schemas.microsoft.com/office/drawing/2015/10/21/chartex" xmlns:cx3="http://schemas.microsoft.com/office/drawing/2016/5/9/chartex" xmlns:cx4="http://schemas.microsoft.com/office/drawing/2016/5/10/chartex" xmlns:cx5="http://schemas.microsoft.com/office/drawing/2016/5/11/chartex" xmlns:cx6="http://schemas.microsoft.com/office/drawing/2016/5/12/chartex" xmlns:cx7="http://schemas.microsoft.com/office/drawing/2016/5/13/chartex" xmlns:cx8="http://schemas.microsoft.com/office/drawing/2016/5/14/chartex" xmlns:mc="http://schemas.openxmlformats.org/markup-compatibility/2006" xmlns:aink="http://schemas.microsoft.com/office/drawing/2016/ink" xmlns:am3d="http://schemas.microsoft.com/office/drawing/2017/model3d" xmlns:o="urn:schemas-microsoft-com:office:office" xmlns:r="http://schemas.openxmlformats.org/officeDocument/2006/relationships" xmlns:m="http://schemas.openxmlformats.org/officeDocument/2006/math" xmlns:v="urn:schemas-microsoft-com:vml" xmlns:wp14="http://schemas.microsoft.com/office/word/2010/wordprocessingDrawing" xmlns:wp="http://schemas.openxmlformats.org/drawingml/2006/wordprocessingDrawing" xmlns:w10="urn:schemas-microsoft-com:office:word" xmlns:w="http://schemas.openxmlformats.org/wordprocessingml/2006/main" xmlns:w14="http://schemas.microsoft.com/office/word/2010/wordml" xmlns:w15="http://schemas.microsoft.com/office/word/2012/wordml" xmlns:w16cid="http://schemas.microsoft.com/office/word/2016/wordml/cid" xmlns:w16se="http://schemas.microsoft.com/office/word/2015/wordml/symex" xmlns:wpg="http://schemas.microsoft.com/office/word/2010/wordprocessingGroup" xmlns:wpi="http://schemas.microsoft.com/office/word/2010/wordprocessingInk" xmlns:wne="http://schemas.microsoft.com/office/word/2006/wordml" xmlns:wps="http://schemas.microsoft.com/office/word/2010/wordprocessingShape" mc:Ignorable="w14 w15 w16se w16cid wp14">
+<w:footnotes xmlns:wpc="http://schemas.microsoft.com/office/word/2010/wordprocessingCanvas" xmlns:cx="http://schemas.microsoft.com/office/drawing/2014/chartex" xmlns:mc="http://schemas.openxmlformats.org/markup-compatibility/2006" xmlns:o="urn:schemas-microsoft-com:office:office" xmlns:r="http://schemas.openxmlformats.org/officeDocument/2006/relationships" xmlns:m="http://schemas.openxmlformats.org/officeDocument/2006/math" xmlns:v="urn:schemas-microsoft-com:vml" xmlns:wp14="http://schemas.microsoft.com/office/word/2010/wordprocessingDrawing" xmlns:wp="http://schemas.openxmlformats.org/drawingml/2006/wordprocessingDrawing" xmlns:w10="urn:schemas-microsoft-com:office:word" xmlns:w="http://schemas.openxmlformats.org/wordprocessingml/2006/main" xmlns:w14="http://schemas.microsoft.com/office/word/2010/wordml" xmlns:w15="http://schemas.microsoft.com/office/word/2012/wordml" xmlns:w16se="http://schemas.microsoft.com/office/word/2015/wordml/symex" xmlns:wpg="http://schemas.microsoft.com/office/word/2010/wordprocessingGroup" xmlns:wpi="http://schemas.microsoft.com/office/word/2010/wordprocessingInk" xmlns:wne="http://schemas.microsoft.com/office/word/2006/wordml" xmlns:wps="http://schemas.microsoft.com/office/word/2010/wordprocessingShape" mc:Ignorable="w14 w15 w16se wp14">
   <w:footnote w:type="separator" w:id="-1">
     <w:p>
       <w:r>
@@ -10281,7 +9992,7 @@
 </file>
 
 <file path=word/numbering.xml><?xml version="1.0" encoding="utf-8"?>
-<w:numbering xmlns:wpc="http://schemas.microsoft.com/office/word/2010/wordprocessingCanvas" xmlns:cx="http://schemas.microsoft.com/office/drawing/2014/chartex" xmlns:cx1="http://schemas.microsoft.com/office/drawing/2015/9/8/chartex" xmlns:cx2="http://schemas.microsoft.com/office/drawing/2015/10/21/chartex" xmlns:cx3="http://schemas.microsoft.com/office/drawing/2016/5/9/chartex" xmlns:cx4="http://schemas.microsoft.com/office/drawing/2016/5/10/chartex" xmlns:cx5="http://schemas.microsoft.com/office/drawing/2016/5/11/chartex" xmlns:cx6="http://schemas.microsoft.com/office/drawing/2016/5/12/chartex" xmlns:cx7="http://schemas.microsoft.com/office/drawing/2016/5/13/chartex" xmlns:cx8="http://schemas.microsoft.com/office/drawing/2016/5/14/chartex" xmlns:mc="http://schemas.openxmlformats.org/markup-compatibility/2006" xmlns:aink="http://schemas.microsoft.com/office/drawing/2016/ink" xmlns:am3d="http://schemas.microsoft.com/office/drawing/2017/model3d" xmlns:o="urn:schemas-microsoft-com:office:office" xmlns:r="http://schemas.openxmlformats.org/officeDocument/2006/relationships" xmlns:m="http://schemas.openxmlformats.org/officeDocument/2006/math" xmlns:v="urn:schemas-microsoft-com:vml" xmlns:wp14="http://schemas.microsoft.com/office/word/2010/wordprocessingDrawing" xmlns:wp="http://schemas.openxmlformats.org/drawingml/2006/wordprocessingDrawing" xmlns:w10="urn:schemas-microsoft-com:office:word" xmlns:w="http://schemas.openxmlformats.org/wordprocessingml/2006/main" xmlns:w14="http://schemas.microsoft.com/office/word/2010/wordml" xmlns:w15="http://schemas.microsoft.com/office/word/2012/wordml" xmlns:w16cid="http://schemas.microsoft.com/office/word/2016/wordml/cid" xmlns:w16se="http://schemas.microsoft.com/office/word/2015/wordml/symex" xmlns:wpg="http://schemas.microsoft.com/office/word/2010/wordprocessingGroup" xmlns:wpi="http://schemas.microsoft.com/office/word/2010/wordprocessingInk" xmlns:wne="http://schemas.microsoft.com/office/word/2006/wordml" xmlns:wps="http://schemas.microsoft.com/office/word/2010/wordprocessingShape" mc:Ignorable="w14 w15 w16se w16cid wp14">
+<w:numbering xmlns:wpc="http://schemas.microsoft.com/office/word/2010/wordprocessingCanvas" xmlns:cx="http://schemas.microsoft.com/office/drawing/2014/chartex" xmlns:mc="http://schemas.openxmlformats.org/markup-compatibility/2006" xmlns:o="urn:schemas-microsoft-com:office:office" xmlns:r="http://schemas.openxmlformats.org/officeDocument/2006/relationships" xmlns:m="http://schemas.openxmlformats.org/officeDocument/2006/math" xmlns:v="urn:schemas-microsoft-com:vml" xmlns:wp14="http://schemas.microsoft.com/office/word/2010/wordprocessingDrawing" xmlns:wp="http://schemas.openxmlformats.org/drawingml/2006/wordprocessingDrawing" xmlns:w10="urn:schemas-microsoft-com:office:word" xmlns:w="http://schemas.openxmlformats.org/wordprocessingml/2006/main" xmlns:w14="http://schemas.microsoft.com/office/word/2010/wordml" xmlns:w15="http://schemas.microsoft.com/office/word/2012/wordml" xmlns:w16se="http://schemas.microsoft.com/office/word/2015/wordml/symex" xmlns:wpg="http://schemas.microsoft.com/office/word/2010/wordprocessingGroup" xmlns:wpi="http://schemas.microsoft.com/office/word/2010/wordprocessingInk" xmlns:wne="http://schemas.microsoft.com/office/word/2006/wordml" xmlns:wps="http://schemas.microsoft.com/office/word/2010/wordprocessingShape" mc:Ignorable="w14 w15 w16se wp14">
   <w:abstractNum w:abstractNumId="0" w15:restartNumberingAfterBreak="0">
     <w:nsid w:val="95E96624"/>
     <w:multiLevelType w:val="singleLevel"/>
@@ -10704,7 +10415,7 @@
 </file>
 
 <file path=word/styles.xml><?xml version="1.0" encoding="utf-8"?>
-<w:styles xmlns:mc="http://schemas.openxmlformats.org/markup-compatibility/2006" xmlns:r="http://schemas.openxmlformats.org/officeDocument/2006/relationships" xmlns:w="http://schemas.openxmlformats.org/wordprocessingml/2006/main" xmlns:w14="http://schemas.microsoft.com/office/word/2010/wordml" xmlns:w15="http://schemas.microsoft.com/office/word/2012/wordml" xmlns:w16cid="http://schemas.microsoft.com/office/word/2016/wordml/cid" xmlns:w16se="http://schemas.microsoft.com/office/word/2015/wordml/symex" mc:Ignorable="w14 w15 w16se w16cid">
+<w:styles xmlns:mc="http://schemas.openxmlformats.org/markup-compatibility/2006" xmlns:r="http://schemas.openxmlformats.org/officeDocument/2006/relationships" xmlns:w="http://schemas.openxmlformats.org/wordprocessingml/2006/main" xmlns:w14="http://schemas.microsoft.com/office/word/2010/wordml" xmlns:w15="http://schemas.microsoft.com/office/word/2012/wordml" xmlns:w16se="http://schemas.microsoft.com/office/word/2015/wordml/symex" mc:Ignorable="w14 w15 w16se">
   <w:docDefaults>
     <w:rPrDefault>
       <w:rPr>
@@ -10714,7 +10425,7 @@
     </w:rPrDefault>
     <w:pPrDefault/>
   </w:docDefaults>
-  <w:latentStyles w:defLockedState="0" w:defUIPriority="0" w:defSemiHidden="0" w:defUnhideWhenUsed="0" w:defQFormat="0" w:count="375">
+  <w:latentStyles w:defLockedState="0" w:defUIPriority="0" w:defSemiHidden="0" w:defUnhideWhenUsed="0" w:defQFormat="0" w:count="371">
     <w:lsdException w:name="Normal" w:qFormat="1"/>
     <w:lsdException w:name="heading 1" w:qFormat="1"/>
     <w:lsdException w:name="heading 2" w:semiHidden="1" w:unhideWhenUsed="1" w:qFormat="1"/>
@@ -10996,10 +10707,6 @@
     <w:lsdException w:name="List Table 5 Dark Accent 6" w:uiPriority="50"/>
     <w:lsdException w:name="List Table 6 Colorful Accent 6" w:uiPriority="51"/>
     <w:lsdException w:name="List Table 7 Colorful Accent 6" w:uiPriority="52"/>
-    <w:lsdException w:name="Mention" w:semiHidden="1" w:uiPriority="99" w:unhideWhenUsed="1"/>
-    <w:lsdException w:name="Smart Hyperlink" w:semiHidden="1" w:uiPriority="99" w:unhideWhenUsed="1"/>
-    <w:lsdException w:name="Hashtag" w:semiHidden="1" w:uiPriority="99" w:unhideWhenUsed="1"/>
-    <w:lsdException w:name="Unresolved Mention" w:semiHidden="1" w:uiPriority="99" w:unhideWhenUsed="1"/>
   </w:latentStyles>
   <w:style w:type="paragraph" w:default="1" w:styleId="a">
     <w:name w:val="Normal"/>

</xml_diff>